<commit_message>
Aporte de Dayra Pita
</commit_message>
<xml_diff>
--- a/RESUSMEN DE LA UNIDAD 6.docx
+++ b/RESUSMEN DE LA UNIDAD 6.docx
@@ -1,6 +1,6 @@
 
 <file path=word/document.xml><?xml version="1.0" encoding="utf-8"?>
-<w:document xmlns:wpc="http://schemas.microsoft.com/office/word/2010/wordprocessingCanvas" xmlns:cx="http://schemas.microsoft.com/office/drawing/2014/chartex" xmlns:cx1="http://schemas.microsoft.com/office/drawing/2015/9/8/chartex" xmlns:cx2="http://schemas.microsoft.com/office/drawing/2015/10/21/chartex" xmlns:cx3="http://schemas.microsoft.com/office/drawing/2016/5/9/chartex" xmlns:cx4="http://schemas.microsoft.com/office/drawing/2016/5/10/chartex" xmlns:cx5="http://schemas.microsoft.com/office/drawing/2016/5/11/chartex" xmlns:cx6="http://schemas.microsoft.com/office/drawing/2016/5/12/chartex" xmlns:cx7="http://schemas.microsoft.com/office/drawing/2016/5/13/chartex" xmlns:cx8="http://schemas.microsoft.com/office/drawing/2016/5/14/chartex" xmlns:mc="http://schemas.openxmlformats.org/markup-compatibility/2006" xmlns:aink="http://schemas.microsoft.com/office/drawing/2016/ink" xmlns:am3d="http://schemas.microsoft.com/office/drawing/2017/model3d" xmlns:o="urn:schemas-microsoft-com:office:office" xmlns:oel="http://schemas.microsoft.com/office/2019/extlst" xmlns:r="http://schemas.openxmlformats.org/officeDocument/2006/relationships" xmlns:m="http://schemas.openxmlformats.org/officeDocument/2006/math" xmlns:v="urn:schemas-microsoft-com:vml" xmlns:wp14="http://schemas.microsoft.com/office/word/2010/wordprocessingDrawing" xmlns:wp="http://schemas.openxmlformats.org/drawingml/2006/wordprocessingDrawing" xmlns:w10="urn:schemas-microsoft-com:office:word" xmlns:w="http://schemas.openxmlformats.org/wordprocessingml/2006/main" xmlns:w14="http://schemas.microsoft.com/office/word/2010/wordml" xmlns:w15="http://schemas.microsoft.com/office/word/2012/wordml" xmlns:w16cex="http://schemas.microsoft.com/office/word/2018/wordml/cex" xmlns:w16cid="http://schemas.microsoft.com/office/word/2016/wordml/cid" xmlns:w16="http://schemas.microsoft.com/office/word/2018/wordml" xmlns:w16du="http://schemas.microsoft.com/office/word/2023/wordml/word16du" xmlns:w16sdtdh="http://schemas.microsoft.com/office/word/2020/wordml/sdtdatahash" xmlns:w16se="http://schemas.microsoft.com/office/word/2015/wordml/symex" xmlns:wpg="http://schemas.microsoft.com/office/word/2010/wordprocessingGroup" xmlns:wpi="http://schemas.microsoft.com/office/word/2010/wordprocessingInk" xmlns:wne="http://schemas.microsoft.com/office/word/2006/wordml" xmlns:wps="http://schemas.microsoft.com/office/word/2010/wordprocessingShape" mc:Ignorable="w14 w15 w16se w16cid w16 w16cex w16sdtdh w16du wp14">
+<w:document xmlns:wpc="http://schemas.microsoft.com/office/word/2010/wordprocessingCanvas" xmlns:cx="http://schemas.microsoft.com/office/drawing/2014/chartex" xmlns:cx1="http://schemas.microsoft.com/office/drawing/2015/9/8/chartex" xmlns:cx2="http://schemas.microsoft.com/office/drawing/2015/10/21/chartex" xmlns:cx3="http://schemas.microsoft.com/office/drawing/2016/5/9/chartex" xmlns:cx4="http://schemas.microsoft.com/office/drawing/2016/5/10/chartex" xmlns:cx5="http://schemas.microsoft.com/office/drawing/2016/5/11/chartex" xmlns:cx6="http://schemas.microsoft.com/office/drawing/2016/5/12/chartex" xmlns:cx7="http://schemas.microsoft.com/office/drawing/2016/5/13/chartex" xmlns:cx8="http://schemas.microsoft.com/office/drawing/2016/5/14/chartex" xmlns:mc="http://schemas.openxmlformats.org/markup-compatibility/2006" xmlns:aink="http://schemas.microsoft.com/office/drawing/2016/ink" xmlns:am3d="http://schemas.microsoft.com/office/drawing/2017/model3d" xmlns:o="urn:schemas-microsoft-com:office:office" xmlns:oel="http://schemas.microsoft.com/office/2019/extlst" xmlns:r="http://schemas.openxmlformats.org/officeDocument/2006/relationships" xmlns:m="http://schemas.openxmlformats.org/officeDocument/2006/math" xmlns:v="urn:schemas-microsoft-com:vml" xmlns:wp14="http://schemas.microsoft.com/office/word/2010/wordprocessingDrawing" xmlns:wp="http://schemas.openxmlformats.org/drawingml/2006/wordprocessingDrawing" xmlns:w10="urn:schemas-microsoft-com:office:word" xmlns:w="http://schemas.openxmlformats.org/wordprocessingml/2006/main" xmlns:w14="http://schemas.microsoft.com/office/word/2010/wordml" xmlns:w15="http://schemas.microsoft.com/office/word/2012/wordml" xmlns:w16cex="http://schemas.microsoft.com/office/word/2018/wordml/cex" xmlns:w16cid="http://schemas.microsoft.com/office/word/2016/wordml/cid" xmlns:w16="http://schemas.microsoft.com/office/word/2018/wordml" xmlns:w16sdtdh="http://schemas.microsoft.com/office/word/2020/wordml/sdtdatahash" xmlns:w16se="http://schemas.microsoft.com/office/word/2015/wordml/symex" xmlns:wpg="http://schemas.microsoft.com/office/word/2010/wordprocessingGroup" xmlns:wpi="http://schemas.microsoft.com/office/word/2010/wordprocessingInk" xmlns:wne="http://schemas.microsoft.com/office/word/2006/wordml" xmlns:wps="http://schemas.microsoft.com/office/word/2010/wordprocessingShape" mc:Ignorable="w14 w15 w16se w16cid w16 w16cex w16sdtdh wp14">
   <w:body>
     <w:p>
       <w:pPr>
@@ -39,7 +39,7 @@
             <wp:extent cx="1238250" cy="1367790"/>
             <wp:effectExtent l="0" t="0" r="0" b="3810"/>
             <wp:wrapSquare wrapText="bothSides"/>
-            <wp:docPr id="2" name="Imagen 2" descr="Logo"/>
+            <wp:docPr id="2" name="Imagen 1" descr="Logo"/>
             <wp:cNvGraphicFramePr>
               <a:graphicFrameLocks xmlns:a="http://schemas.openxmlformats.org/drawingml/2006/main" noChangeAspect="1"/>
             </wp:cNvGraphicFramePr>
@@ -53,7 +53,7 @@
                     </pic:cNvPicPr>
                   </pic:nvPicPr>
                   <pic:blipFill>
-                    <a:blip r:embed="rId4">
+                    <a:blip r:embed="rId5">
                       <a:extLst>
                         <a:ext uri="{28A0092B-C50C-407E-A947-70E740481C1C}">
                           <a14:useLocalDpi xmlns:a14="http://schemas.microsoft.com/office/drawing/2010/main" val="0"/>
@@ -108,7 +108,7 @@
             <wp:extent cx="1151890" cy="1156970"/>
             <wp:effectExtent l="0" t="0" r="0" b="5080"/>
             <wp:wrapSquare wrapText="bothSides"/>
-            <wp:docPr id="4" name="Imagen 4"/>
+            <wp:docPr id="4" name="Imagen 2"/>
             <wp:cNvGraphicFramePr>
               <a:graphicFrameLocks xmlns:a="http://schemas.openxmlformats.org/drawingml/2006/main" noChangeAspect="1"/>
             </wp:cNvGraphicFramePr>
@@ -122,7 +122,7 @@
                     </pic:cNvPicPr>
                   </pic:nvPicPr>
                   <pic:blipFill>
-                    <a:blip r:embed="rId5" cstate="print">
+                    <a:blip r:embed="rId6" cstate="print">
                       <a:extLst>
                         <a:ext uri="{28A0092B-C50C-407E-A947-70E740481C1C}">
                           <a14:useLocalDpi xmlns:a14="http://schemas.microsoft.com/office/drawing/2010/main" val="0"/>
@@ -629,6 +629,541 @@
     </w:p>
     <w:p>
       <w:pPr>
+        <w:spacing w:after="0"/>
+        <w:jc w:val="center"/>
+        <w:rPr>
+          <w:rFonts w:cs="Times New Roman"/>
+          <w:b/>
+          <w:bCs/>
+          <w:color w:val="000000" w:themeColor="text1"/>
+          <w:sz w:val="22"/>
+          <w:lang w:val="es-ES"/>
+        </w:rPr>
+      </w:pPr>
+    </w:p>
+    <w:p>
+      <w:pPr>
+        <w:spacing w:after="0"/>
+        <w:jc w:val="center"/>
+        <w:rPr>
+          <w:rFonts w:cs="Times New Roman"/>
+          <w:b/>
+          <w:bCs/>
+          <w:color w:val="000000" w:themeColor="text1"/>
+          <w:sz w:val="22"/>
+          <w:lang w:val="es-ES"/>
+        </w:rPr>
+      </w:pPr>
+    </w:p>
+    <w:p>
+      <w:pPr>
+        <w:spacing w:after="0"/>
+        <w:jc w:val="center"/>
+        <w:rPr>
+          <w:rFonts w:cs="Times New Roman"/>
+          <w:b/>
+          <w:bCs/>
+          <w:color w:val="000000" w:themeColor="text1"/>
+          <w:sz w:val="22"/>
+          <w:lang w:val="es-ES"/>
+        </w:rPr>
+      </w:pPr>
+    </w:p>
+    <w:p>
+      <w:pPr>
+        <w:spacing w:after="0"/>
+        <w:jc w:val="center"/>
+        <w:rPr>
+          <w:rFonts w:cs="Times New Roman"/>
+          <w:b/>
+          <w:bCs/>
+          <w:color w:val="000000" w:themeColor="text1"/>
+          <w:sz w:val="22"/>
+          <w:lang w:val="es-ES"/>
+        </w:rPr>
+      </w:pPr>
+    </w:p>
+    <w:p>
+      <w:pPr>
+        <w:spacing w:after="0"/>
+        <w:jc w:val="center"/>
+        <w:rPr>
+          <w:rFonts w:cs="Times New Roman"/>
+          <w:b/>
+          <w:bCs/>
+          <w:color w:val="000000" w:themeColor="text1"/>
+          <w:sz w:val="22"/>
+          <w:lang w:val="es-ES"/>
+        </w:rPr>
+      </w:pPr>
+    </w:p>
+    <w:p>
+      <w:pPr>
+        <w:spacing w:after="0"/>
+        <w:jc w:val="center"/>
+        <w:rPr>
+          <w:rFonts w:cs="Times New Roman"/>
+          <w:b/>
+          <w:bCs/>
+          <w:color w:val="000000" w:themeColor="text1"/>
+          <w:sz w:val="22"/>
+          <w:lang w:val="es-ES"/>
+        </w:rPr>
+      </w:pPr>
+    </w:p>
+    <w:p>
+      <w:pPr>
+        <w:jc w:val="center"/>
+        <w:rPr>
+          <w:rFonts w:cs="Times New Roman"/>
+          <w:b/>
+          <w:bCs/>
+          <w:color w:val="FF0000"/>
+          <w:szCs w:val="24"/>
+        </w:rPr>
+      </w:pPr>
+      <w:r>
+        <w:rPr>
+          <w:rFonts w:cs="Times New Roman"/>
+          <w:b/>
+          <w:bCs/>
+          <w:color w:val="FF0000"/>
+          <w:szCs w:val="24"/>
+        </w:rPr>
+        <w:lastRenderedPageBreak/>
+        <w:t>RESUMEN DEL CAPITULO 6</w:t>
+      </w:r>
+    </w:p>
+    <w:p>
+      <w:pPr>
+        <w:rPr>
+          <w:rFonts w:cs="Times New Roman"/>
+          <w:b/>
+          <w:bCs/>
+          <w:szCs w:val="24"/>
+        </w:rPr>
+      </w:pPr>
+      <w:r>
+        <w:rPr>
+          <w:rFonts w:cs="Times New Roman"/>
+          <w:b/>
+          <w:bCs/>
+          <w:szCs w:val="24"/>
+        </w:rPr>
+        <w:t xml:space="preserve">APORTACION DE DAYRA PITA: </w:t>
+      </w:r>
+    </w:p>
+    <w:p>
+      <w:pPr>
+        <w:rPr>
+          <w:rFonts w:cs="Times New Roman"/>
+          <w:szCs w:val="24"/>
+        </w:rPr>
+      </w:pPr>
+      <w:r>
+        <w:rPr>
+          <w:rFonts w:cs="Times New Roman"/>
+          <w:b/>
+          <w:bCs/>
+          <w:color w:val="FF0000"/>
+          <w:szCs w:val="24"/>
+        </w:rPr>
+        <w:t>6.Gestión del Tiempo del Proyecto</w:t>
+      </w:r>
+      <w:r>
+        <w:rPr>
+          <w:rFonts w:cs="Times New Roman"/>
+          <w:color w:val="FF0000"/>
+          <w:szCs w:val="24"/>
+        </w:rPr>
+        <w:t xml:space="preserve">: </w:t>
+      </w:r>
+      <w:r>
+        <w:rPr>
+          <w:rFonts w:cs="Times New Roman"/>
+          <w:szCs w:val="24"/>
+        </w:rPr>
+        <w:t xml:space="preserve">incluye los procesos requeridos para administrar la finalización del proyecto a tiempo y estos son: </w:t>
+      </w:r>
+    </w:p>
+    <w:p>
+      <w:pPr>
+        <w:rPr>
+          <w:rFonts w:cs="Times New Roman"/>
+          <w:szCs w:val="24"/>
+        </w:rPr>
+      </w:pPr>
+      <w:r>
+        <w:rPr>
+          <w:rFonts w:cs="Times New Roman"/>
+          <w:b/>
+          <w:bCs/>
+          <w:szCs w:val="24"/>
+        </w:rPr>
+        <w:t xml:space="preserve">6.1 Definir las Actividades: </w:t>
+      </w:r>
+      <w:r>
+        <w:rPr>
+          <w:rFonts w:cs="Times New Roman"/>
+          <w:szCs w:val="24"/>
+        </w:rPr>
+        <w:t xml:space="preserve">Es el proceso que consiste en identificar las acciones específicas a ser realizadas para elaborar los entregables del proyecto. </w:t>
+      </w:r>
+    </w:p>
+    <w:p>
+      <w:pPr>
+        <w:rPr>
+          <w:rFonts w:cs="Times New Roman"/>
+          <w:szCs w:val="24"/>
+        </w:rPr>
+      </w:pPr>
+      <w:r>
+        <w:rPr>
+          <w:rFonts w:cs="Times New Roman"/>
+          <w:b/>
+          <w:bCs/>
+          <w:szCs w:val="24"/>
+        </w:rPr>
+        <w:t>6.2 Secuenciar las Actividades</w:t>
+      </w:r>
+      <w:r>
+        <w:rPr>
+          <w:rFonts w:cs="Times New Roman"/>
+          <w:szCs w:val="24"/>
+        </w:rPr>
+        <w:t xml:space="preserve">: Es el proceso que consiste en identificar y documentar las interrelaciones entre las actividades del proyecto. </w:t>
+      </w:r>
+    </w:p>
+    <w:p>
+      <w:pPr>
+        <w:rPr>
+          <w:rFonts w:cs="Times New Roman"/>
+          <w:szCs w:val="24"/>
+        </w:rPr>
+      </w:pPr>
+      <w:r>
+        <w:rPr>
+          <w:rFonts w:cs="Times New Roman"/>
+          <w:b/>
+          <w:bCs/>
+          <w:szCs w:val="24"/>
+        </w:rPr>
+        <w:t>6.3 Estimar los Recursos de las Actividades:</w:t>
+      </w:r>
+      <w:r>
+        <w:rPr>
+          <w:rFonts w:cs="Times New Roman"/>
+          <w:szCs w:val="24"/>
+        </w:rPr>
+        <w:t xml:space="preserve"> Es el proceso que consiste en estimar el tipo y las cantidades de materiales, personas, equipos o suministros requeridos para ejecutar cada actividad. </w:t>
+      </w:r>
+    </w:p>
+    <w:p>
+      <w:pPr>
+        <w:rPr>
+          <w:rFonts w:cs="Times New Roman"/>
+          <w:szCs w:val="24"/>
+        </w:rPr>
+      </w:pPr>
+      <w:r>
+        <w:rPr>
+          <w:rFonts w:cs="Times New Roman"/>
+          <w:b/>
+          <w:bCs/>
+          <w:szCs w:val="24"/>
+        </w:rPr>
+        <w:t>6.4 Estimar la Duración de las Actividades</w:t>
+      </w:r>
+      <w:r>
+        <w:rPr>
+          <w:rFonts w:cs="Times New Roman"/>
+          <w:szCs w:val="24"/>
+        </w:rPr>
+        <w:t xml:space="preserve">: Es el proceso que consiste en establecer aproximadamente la cantidad de periodos de trabajo necesarios para finalizar cada actividad con los recursos estimados. </w:t>
+      </w:r>
+    </w:p>
+    <w:p>
+      <w:pPr>
+        <w:rPr>
+          <w:rFonts w:cs="Times New Roman"/>
+          <w:szCs w:val="24"/>
+        </w:rPr>
+      </w:pPr>
+      <w:r>
+        <w:rPr>
+          <w:rFonts w:cs="Times New Roman"/>
+          <w:b/>
+          <w:bCs/>
+          <w:szCs w:val="24"/>
+        </w:rPr>
+        <w:t>6.5 Desarrollar el Cronograma</w:t>
+      </w:r>
+      <w:r>
+        <w:rPr>
+          <w:rFonts w:cs="Times New Roman"/>
+          <w:szCs w:val="24"/>
+        </w:rPr>
+        <w:t xml:space="preserve">: Es el proceso que consiste en analizar la secuencia de las actividades, su duración, los requisitos de recursos y las restricciones del cronograma para crear el cronograma del proyecto. </w:t>
+      </w:r>
+    </w:p>
+    <w:p>
+      <w:pPr>
+        <w:rPr>
+          <w:rFonts w:cs="Times New Roman"/>
+          <w:szCs w:val="24"/>
+        </w:rPr>
+      </w:pPr>
+      <w:r>
+        <w:rPr>
+          <w:rFonts w:cs="Times New Roman"/>
+          <w:b/>
+          <w:bCs/>
+          <w:szCs w:val="24"/>
+        </w:rPr>
+        <w:t>6.6 Controlar el Cronograma:</w:t>
+      </w:r>
+      <w:r>
+        <w:rPr>
+          <w:rFonts w:cs="Times New Roman"/>
+          <w:szCs w:val="24"/>
+        </w:rPr>
+        <w:t xml:space="preserve"> Es el proceso por el que se da seguimiento al estado del proyecto para actualizar el avance </w:t>
+      </w:r>
+      <w:proofErr w:type="gramStart"/>
+      <w:r>
+        <w:rPr>
+          <w:rFonts w:cs="Times New Roman"/>
+          <w:szCs w:val="24"/>
+        </w:rPr>
+        <w:t>del mismo</w:t>
+      </w:r>
+      <w:proofErr w:type="gramEnd"/>
+      <w:r>
+        <w:rPr>
+          <w:rFonts w:cs="Times New Roman"/>
+          <w:szCs w:val="24"/>
+        </w:rPr>
+        <w:t xml:space="preserve"> y gestionar cambios a la línea base del cronograma.</w:t>
+      </w:r>
+    </w:p>
+    <w:p>
+      <w:pPr>
+        <w:rPr>
+          <w:rFonts w:cs="Times New Roman"/>
+          <w:szCs w:val="24"/>
+        </w:rPr>
+      </w:pPr>
+      <w:r>
+        <w:rPr>
+          <w:rFonts w:cs="Times New Roman"/>
+          <w:szCs w:val="24"/>
+        </w:rPr>
+        <w:t>Los procesos de Gestión del Tiempo del Proyecto, y sus herramientas y técnicas asociadas, se documentan en el plan de gestión del cronograma. Éste está contenido en el plan para la dirección del proyecto o es un plan subsidiario del mismo; según las necesidades del proyecto, puede ser formal o informal, muy detallado o formulado de manera general, e incluye los umbrales de control apropiados.</w:t>
+      </w:r>
+    </w:p>
+    <w:p>
+      <w:pPr>
+        <w:jc w:val="center"/>
+        <w:rPr>
+          <w:rFonts w:cs="Times New Roman"/>
+          <w:b/>
+          <w:bCs/>
+          <w:color w:val="FF0000"/>
+          <w:szCs w:val="24"/>
+        </w:rPr>
+      </w:pPr>
+      <w:r>
+        <w:rPr>
+          <w:rFonts w:cs="Times New Roman"/>
+          <w:b/>
+          <w:bCs/>
+          <w:color w:val="FF0000"/>
+          <w:szCs w:val="24"/>
+        </w:rPr>
+        <w:t>ENTRADAS, HERRAMIENTAS Y SALIDAS DE CADA PROCESO REQUERIDO</w:t>
+      </w:r>
+    </w:p>
+    <w:p>
+      <w:pPr>
+        <w:rPr>
+          <w:rFonts w:cs="Times New Roman"/>
+          <w:szCs w:val="24"/>
+        </w:rPr>
+      </w:pPr>
+      <w:r>
+        <w:rPr>
+          <w:rFonts w:cs="Times New Roman"/>
+          <w:b/>
+          <w:bCs/>
+          <w:szCs w:val="24"/>
+        </w:rPr>
+        <w:t>6.1 Definir las Actividades</w:t>
+      </w:r>
+      <w:r>
+        <w:rPr>
+          <w:rFonts w:cs="Times New Roman"/>
+          <w:szCs w:val="24"/>
+        </w:rPr>
+        <w:t xml:space="preserve"> </w:t>
+      </w:r>
+    </w:p>
+    <w:p>
+      <w:pPr>
+        <w:pStyle w:val="Prrafodelista"/>
+        <w:numPr>
+          <w:ilvl w:val="0"/>
+          <w:numId w:val="1"/>
+        </w:numPr>
+        <w:spacing w:line="259" w:lineRule="auto"/>
+        <w:jc w:val="both"/>
+        <w:rPr>
+          <w:rFonts w:ascii="Times New Roman" w:hAnsi="Times New Roman" w:cs="Times New Roman"/>
+        </w:rPr>
+      </w:pPr>
+      <w:r>
+        <w:rPr>
+          <w:rFonts w:ascii="Times New Roman" w:hAnsi="Times New Roman" w:cs="Times New Roman"/>
+        </w:rPr>
+        <w:t xml:space="preserve">Las actividades proporcionan una base para la estimación, planificación, ejecución, seguimiento y control del trabajo del proyecto. La definición y la planificación de las </w:t>
+      </w:r>
+      <w:r>
+        <w:rPr>
+          <w:rFonts w:ascii="Times New Roman" w:hAnsi="Times New Roman" w:cs="Times New Roman"/>
+        </w:rPr>
+        <w:lastRenderedPageBreak/>
+        <w:t>actividades del cronograma están implícitas en este proceso, de modo que se cumplan los objetivos del proyecto.</w:t>
+      </w:r>
+    </w:p>
+    <w:p>
+      <w:pPr>
+        <w:pStyle w:val="Prrafodelista"/>
+        <w:jc w:val="both"/>
+        <w:rPr>
+          <w:rFonts w:ascii="Times New Roman" w:hAnsi="Times New Roman" w:cs="Times New Roman"/>
+        </w:rPr>
+      </w:pPr>
+    </w:p>
+    <w:p>
+      <w:pPr>
+        <w:pStyle w:val="Prrafodelista"/>
+        <w:jc w:val="both"/>
+        <w:rPr>
+          <w:rFonts w:ascii="Times New Roman" w:hAnsi="Times New Roman" w:cs="Times New Roman"/>
+        </w:rPr>
+      </w:pPr>
+      <w:r>
+        <w:rPr>
+          <w:rFonts w:ascii="Times New Roman" w:hAnsi="Times New Roman" w:cs="Times New Roman"/>
+        </w:rPr>
+        <w:drawing>
+          <wp:inline distT="0" distB="0" distL="0" distR="0" wp14:anchorId="7807D33B" wp14:editId="5F3F7040">
+            <wp:extent cx="5400040" cy="1104900"/>
+            <wp:effectExtent l="0" t="0" r="0" b="0"/>
+            <wp:docPr id="1418123596" name="Imagen 3"/>
+            <wp:cNvGraphicFramePr>
+              <a:graphicFrameLocks xmlns:a="http://schemas.openxmlformats.org/drawingml/2006/main" noChangeAspect="1"/>
+            </wp:cNvGraphicFramePr>
+            <a:graphic xmlns:a="http://schemas.openxmlformats.org/drawingml/2006/main">
+              <a:graphicData uri="http://schemas.openxmlformats.org/drawingml/2006/picture">
+                <pic:pic xmlns:pic="http://schemas.openxmlformats.org/drawingml/2006/picture">
+                  <pic:nvPicPr>
+                    <pic:cNvPr id="1418123596" name=""/>
+                    <pic:cNvPicPr/>
+                  </pic:nvPicPr>
+                  <pic:blipFill>
+                    <a:blip r:embed="rId7"/>
+                    <a:stretch>
+                      <a:fillRect/>
+                    </a:stretch>
+                  </pic:blipFill>
+                  <pic:spPr>
+                    <a:xfrm>
+                      <a:off x="0" y="0"/>
+                      <a:ext cx="5400040" cy="1104900"/>
+                    </a:xfrm>
+                    <a:prstGeom prst="rect">
+                      <a:avLst/>
+                    </a:prstGeom>
+                  </pic:spPr>
+                </pic:pic>
+              </a:graphicData>
+            </a:graphic>
+          </wp:inline>
+        </w:drawing>
+      </w:r>
+    </w:p>
+    <w:p>
+      <w:pPr>
+        <w:pStyle w:val="Prrafodelista"/>
+        <w:jc w:val="both"/>
+        <w:rPr>
+          <w:rFonts w:ascii="Times New Roman" w:hAnsi="Times New Roman" w:cs="Times New Roman"/>
+        </w:rPr>
+      </w:pPr>
+    </w:p>
+    <w:p>
+      <w:pPr>
+        <w:rPr>
+          <w:rFonts w:cs="Times New Roman"/>
+          <w:szCs w:val="24"/>
+        </w:rPr>
+      </w:pPr>
+      <w:r>
+        <w:rPr>
+          <w:rFonts w:cs="Times New Roman"/>
+          <w:b/>
+          <w:bCs/>
+          <w:szCs w:val="24"/>
+        </w:rPr>
+        <w:t>6.2 Secuenciar las Actividades</w:t>
+      </w:r>
+      <w:r>
+        <w:rPr>
+          <w:rFonts w:cs="Times New Roman"/>
+          <w:szCs w:val="24"/>
+        </w:rPr>
+        <w:t xml:space="preserve"> </w:t>
+      </w:r>
+    </w:p>
+    <w:p>
+      <w:pPr>
+        <w:pStyle w:val="Prrafodelista"/>
+        <w:numPr>
+          <w:ilvl w:val="0"/>
+          <w:numId w:val="1"/>
+        </w:numPr>
+        <w:spacing w:line="259" w:lineRule="auto"/>
+        <w:jc w:val="both"/>
+        <w:rPr>
+          <w:rFonts w:ascii="Times New Roman" w:hAnsi="Times New Roman" w:cs="Times New Roman"/>
+          <w:b/>
+          <w:bCs/>
+          <w:color w:val="FF0000"/>
+        </w:rPr>
+      </w:pPr>
+      <w:r>
+        <w:rPr>
+          <w:rFonts w:ascii="Times New Roman" w:hAnsi="Times New Roman" w:cs="Times New Roman"/>
+        </w:rPr>
+        <w:t>La secuencia de actividades se establece mediante relaciones lógicas. Cada actividad e hito, a excepción del primero y del último, se conecta con al menos un predecesor y un sucesor.</w:t>
+      </w:r>
+    </w:p>
+    <w:p>
+      <w:pPr>
+        <w:spacing w:after="0"/>
+        <w:jc w:val="center"/>
+        <w:rPr>
+          <w:rFonts w:cs="Times New Roman"/>
+          <w:b/>
+          <w:bCs/>
+          <w:color w:val="000000" w:themeColor="text1"/>
+          <w:sz w:val="22"/>
+          <w:lang w:val="es-MX"/>
+        </w:rPr>
+      </w:pPr>
+    </w:p>
+    <w:p>
+      <w:pPr>
         <w:rPr>
           <w:lang w:val="es-ES"/>
         </w:rPr>
@@ -644,8 +1179,129 @@
 </w:document>
 </file>
 
+<file path=word/numbering.xml><?xml version="1.0" encoding="utf-8"?>
+<w:numbering xmlns:wpc="http://schemas.microsoft.com/office/word/2010/wordprocessingCanvas" xmlns:cx="http://schemas.microsoft.com/office/drawing/2014/chartex" xmlns:cx1="http://schemas.microsoft.com/office/drawing/2015/9/8/chartex" xmlns:cx2="http://schemas.microsoft.com/office/drawing/2015/10/21/chartex" xmlns:cx3="http://schemas.microsoft.com/office/drawing/2016/5/9/chartex" xmlns:cx4="http://schemas.microsoft.com/office/drawing/2016/5/10/chartex" xmlns:cx5="http://schemas.microsoft.com/office/drawing/2016/5/11/chartex" xmlns:cx6="http://schemas.microsoft.com/office/drawing/2016/5/12/chartex" xmlns:cx7="http://schemas.microsoft.com/office/drawing/2016/5/13/chartex" xmlns:cx8="http://schemas.microsoft.com/office/drawing/2016/5/14/chartex" xmlns:mc="http://schemas.openxmlformats.org/markup-compatibility/2006" xmlns:aink="http://schemas.microsoft.com/office/drawing/2016/ink" xmlns:am3d="http://schemas.microsoft.com/office/drawing/2017/model3d" xmlns:o="urn:schemas-microsoft-com:office:office" xmlns:oel="http://schemas.microsoft.com/office/2019/extlst" xmlns:r="http://schemas.openxmlformats.org/officeDocument/2006/relationships" xmlns:m="http://schemas.openxmlformats.org/officeDocument/2006/math" xmlns:v="urn:schemas-microsoft-com:vml" xmlns:wp14="http://schemas.microsoft.com/office/word/2010/wordprocessingDrawing" xmlns:wp="http://schemas.openxmlformats.org/drawingml/2006/wordprocessingDrawing" xmlns:w10="urn:schemas-microsoft-com:office:word" xmlns:w="http://schemas.openxmlformats.org/wordprocessingml/2006/main" xmlns:w14="http://schemas.microsoft.com/office/word/2010/wordml" xmlns:w15="http://schemas.microsoft.com/office/word/2012/wordml" xmlns:w16cex="http://schemas.microsoft.com/office/word/2018/wordml/cex" xmlns:w16cid="http://schemas.microsoft.com/office/word/2016/wordml/cid" xmlns:w16="http://schemas.microsoft.com/office/word/2018/wordml" xmlns:w16sdtdh="http://schemas.microsoft.com/office/word/2020/wordml/sdtdatahash" xmlns:w16se="http://schemas.microsoft.com/office/word/2015/wordml/symex" xmlns:wpg="http://schemas.microsoft.com/office/word/2010/wordprocessingGroup" xmlns:wpi="http://schemas.microsoft.com/office/word/2010/wordprocessingInk" xmlns:wne="http://schemas.microsoft.com/office/word/2006/wordml" xmlns:wps="http://schemas.microsoft.com/office/word/2010/wordprocessingShape" mc:Ignorable="w14 w15 w16se w16cid w16 w16cex w16sdtdh wp14">
+  <w:abstractNum w:abstractNumId="0" w15:restartNumberingAfterBreak="0">
+    <w:nsid w:val="612A49C7"/>
+    <w:multiLevelType w:val="hybridMultilevel"/>
+    <w:tmpl w:val="4CCA30BA"/>
+    <w:lvl w:ilvl="0" w:tplc="300A000B">
+      <w:start w:val="1"/>
+      <w:numFmt w:val="bullet"/>
+      <w:lvlText w:val=""/>
+      <w:lvlJc w:val="left"/>
+      <w:pPr>
+        <w:ind w:left="720" w:hanging="360"/>
+      </w:pPr>
+      <w:rPr>
+        <w:rFonts w:ascii="Wingdings" w:hAnsi="Wingdings" w:hint="default"/>
+      </w:rPr>
+    </w:lvl>
+    <w:lvl w:ilvl="1" w:tplc="300A0003" w:tentative="1">
+      <w:start w:val="1"/>
+      <w:numFmt w:val="bullet"/>
+      <w:lvlText w:val="o"/>
+      <w:lvlJc w:val="left"/>
+      <w:pPr>
+        <w:ind w:left="1440" w:hanging="360"/>
+      </w:pPr>
+      <w:rPr>
+        <w:rFonts w:ascii="Courier New" w:hAnsi="Courier New" w:cs="Courier New" w:hint="default"/>
+      </w:rPr>
+    </w:lvl>
+    <w:lvl w:ilvl="2" w:tplc="300A0005" w:tentative="1">
+      <w:start w:val="1"/>
+      <w:numFmt w:val="bullet"/>
+      <w:lvlText w:val=""/>
+      <w:lvlJc w:val="left"/>
+      <w:pPr>
+        <w:ind w:left="2160" w:hanging="360"/>
+      </w:pPr>
+      <w:rPr>
+        <w:rFonts w:ascii="Wingdings" w:hAnsi="Wingdings" w:hint="default"/>
+      </w:rPr>
+    </w:lvl>
+    <w:lvl w:ilvl="3" w:tplc="300A0001" w:tentative="1">
+      <w:start w:val="1"/>
+      <w:numFmt w:val="bullet"/>
+      <w:lvlText w:val=""/>
+      <w:lvlJc w:val="left"/>
+      <w:pPr>
+        <w:ind w:left="2880" w:hanging="360"/>
+      </w:pPr>
+      <w:rPr>
+        <w:rFonts w:ascii="Symbol" w:hAnsi="Symbol" w:hint="default"/>
+      </w:rPr>
+    </w:lvl>
+    <w:lvl w:ilvl="4" w:tplc="300A0003" w:tentative="1">
+      <w:start w:val="1"/>
+      <w:numFmt w:val="bullet"/>
+      <w:lvlText w:val="o"/>
+      <w:lvlJc w:val="left"/>
+      <w:pPr>
+        <w:ind w:left="3600" w:hanging="360"/>
+      </w:pPr>
+      <w:rPr>
+        <w:rFonts w:ascii="Courier New" w:hAnsi="Courier New" w:cs="Courier New" w:hint="default"/>
+      </w:rPr>
+    </w:lvl>
+    <w:lvl w:ilvl="5" w:tplc="300A0005" w:tentative="1">
+      <w:start w:val="1"/>
+      <w:numFmt w:val="bullet"/>
+      <w:lvlText w:val=""/>
+      <w:lvlJc w:val="left"/>
+      <w:pPr>
+        <w:ind w:left="4320" w:hanging="360"/>
+      </w:pPr>
+      <w:rPr>
+        <w:rFonts w:ascii="Wingdings" w:hAnsi="Wingdings" w:hint="default"/>
+      </w:rPr>
+    </w:lvl>
+    <w:lvl w:ilvl="6" w:tplc="300A0001" w:tentative="1">
+      <w:start w:val="1"/>
+      <w:numFmt w:val="bullet"/>
+      <w:lvlText w:val=""/>
+      <w:lvlJc w:val="left"/>
+      <w:pPr>
+        <w:ind w:left="5040" w:hanging="360"/>
+      </w:pPr>
+      <w:rPr>
+        <w:rFonts w:ascii="Symbol" w:hAnsi="Symbol" w:hint="default"/>
+      </w:rPr>
+    </w:lvl>
+    <w:lvl w:ilvl="7" w:tplc="300A0003" w:tentative="1">
+      <w:start w:val="1"/>
+      <w:numFmt w:val="bullet"/>
+      <w:lvlText w:val="o"/>
+      <w:lvlJc w:val="left"/>
+      <w:pPr>
+        <w:ind w:left="5760" w:hanging="360"/>
+      </w:pPr>
+      <w:rPr>
+        <w:rFonts w:ascii="Courier New" w:hAnsi="Courier New" w:cs="Courier New" w:hint="default"/>
+      </w:rPr>
+    </w:lvl>
+    <w:lvl w:ilvl="8" w:tplc="300A0005" w:tentative="1">
+      <w:start w:val="1"/>
+      <w:numFmt w:val="bullet"/>
+      <w:lvlText w:val=""/>
+      <w:lvlJc w:val="left"/>
+      <w:pPr>
+        <w:ind w:left="6480" w:hanging="360"/>
+      </w:pPr>
+      <w:rPr>
+        <w:rFonts w:ascii="Wingdings" w:hAnsi="Wingdings" w:hint="default"/>
+      </w:rPr>
+    </w:lvl>
+  </w:abstractNum>
+  <w:num w:numId="1" w16cid:durableId="532772092">
+    <w:abstractNumId w:val="0"/>
+  </w:num>
+</w:numbering>
+</file>
+
 <file path=word/styles.xml><?xml version="1.0" encoding="utf-8"?>
-<w:styles xmlns:mc="http://schemas.openxmlformats.org/markup-compatibility/2006" xmlns:r="http://schemas.openxmlformats.org/officeDocument/2006/relationships" xmlns:w="http://schemas.openxmlformats.org/wordprocessingml/2006/main" xmlns:w14="http://schemas.microsoft.com/office/word/2010/wordml" xmlns:w15="http://schemas.microsoft.com/office/word/2012/wordml" xmlns:w16cex="http://schemas.microsoft.com/office/word/2018/wordml/cex" xmlns:w16cid="http://schemas.microsoft.com/office/word/2016/wordml/cid" xmlns:w16="http://schemas.microsoft.com/office/word/2018/wordml" xmlns:w16du="http://schemas.microsoft.com/office/word/2023/wordml/word16du" xmlns:w16sdtdh="http://schemas.microsoft.com/office/word/2020/wordml/sdtdatahash" xmlns:w16se="http://schemas.microsoft.com/office/word/2015/wordml/symex" mc:Ignorable="w14 w15 w16se w16cid w16 w16cex w16sdtdh w16du">
+<w:styles xmlns:mc="http://schemas.openxmlformats.org/markup-compatibility/2006" xmlns:r="http://schemas.openxmlformats.org/officeDocument/2006/relationships" xmlns:w="http://schemas.openxmlformats.org/wordprocessingml/2006/main" xmlns:w14="http://schemas.microsoft.com/office/word/2010/wordml" xmlns:w15="http://schemas.microsoft.com/office/word/2012/wordml" xmlns:w16cex="http://schemas.microsoft.com/office/word/2018/wordml/cex" xmlns:w16cid="http://schemas.microsoft.com/office/word/2016/wordml/cid" xmlns:w16="http://schemas.microsoft.com/office/word/2018/wordml" xmlns:w16sdtdh="http://schemas.microsoft.com/office/word/2020/wordml/sdtdatahash" xmlns:w16se="http://schemas.microsoft.com/office/word/2015/wordml/symex" mc:Ignorable="w14 w15 w16se w16cid w16 w16cex w16sdtdh">
   <w:docDefaults>
     <w:rPrDefault>
       <w:rPr>

</xml_diff>